<commit_message>
done with HW2 for MATH 550
</commit_message>
<xml_diff>
--- a/MATH550/homework/HW2.docx
+++ b/MATH550/homework/HW2.docx
@@ -3590,8 +3590,6 @@
         <w:rPr>
           <w:rFonts w:ascii="Ubuntu Mono;monospace" w:hAnsi="Ubuntu Mono;monospace"/>
           <w:b w:val="false"/>
-          <w:b/>
-          <w:bCs/>
           <w:i w:val="false"/>
           <w:caps w:val="false"/>
           <w:smallCaps w:val="false"/>
@@ -3645,37 +3643,6 @@
           <w:spacing w:val="0"/>
           <w:sz w:val="20"/>
         </w:rPr>
-        <w:t>&gt; #95% confidence intervals on page 24</w:t>
-      </w:r>
-    </w:p>
-    <w:p>
-      <w:pPr>
-        <w:pStyle w:val="PreformattedText"/>
-        <w:widowControl/>
-        <w:pBdr/>
-        <w:spacing w:lineRule="auto" w:line="300" w:before="0" w:after="0"/>
-        <w:rPr>
-          <w:rFonts w:ascii="Ubuntu Mono;monospace" w:hAnsi="Ubuntu Mono;monospace"/>
-          <w:b w:val="false"/>
-          <w:i w:val="false"/>
-          <w:caps w:val="false"/>
-          <w:smallCaps w:val="false"/>
-          <w:color w:val="000000"/>
-          <w:spacing w:val="0"/>
-          <w:sz w:val="20"/>
-        </w:rPr>
-      </w:pPr>
-      <w:r>
-        <w:rPr>
-          <w:rFonts w:ascii="Ubuntu Mono;monospace" w:hAnsi="Ubuntu Mono;monospace"/>
-          <w:b w:val="false"/>
-          <w:i w:val="false"/>
-          <w:caps w:val="false"/>
-          <w:smallCaps w:val="false"/>
-          <w:color w:val="0000FF"/>
-          <w:spacing w:val="0"/>
-          <w:sz w:val="20"/>
-        </w:rPr>
         <w:t>&gt; round(confint(modelC,level=0.95),3)</w:t>
       </w:r>
     </w:p>
@@ -3785,43 +3752,297 @@
         <w:pBdr/>
         <w:spacing w:lineRule="auto" w:line="300" w:before="0" w:after="0"/>
         <w:rPr>
-          <w:rFonts w:ascii="Ubuntu Mono;monospace" w:hAnsi="Ubuntu Mono;monospace"/>
-          <w:b w:val="false"/>
-          <w:i w:val="false"/>
-          <w:caps w:val="false"/>
-          <w:smallCaps w:val="false"/>
-          <w:color w:val="000000"/>
-          <w:spacing w:val="0"/>
-          <w:sz w:val="20"/>
-        </w:rPr>
-      </w:pPr>
-      <w:r>
-        <w:rPr>
-          <w:rFonts w:ascii="Ubuntu Mono;monospace" w:hAnsi="Ubuntu Mono;monospace"/>
-          <w:b w:val="false"/>
-          <w:i w:val="false"/>
-          <w:caps w:val="false"/>
-          <w:smallCaps w:val="false"/>
-          <w:color w:val="0000FF"/>
-          <w:spacing w:val="0"/>
-          <w:sz w:val="20"/>
-        </w:rPr>
-        <w:t>&gt; newdata = data.frame(ChestGirth=38)</w:t>
-      </w:r>
-    </w:p>
-    <w:p>
-      <w:pPr>
-        <w:pStyle w:val="Normal"/>
-        <w:rPr>
-          <w:b/>
-          <w:b/>
-          <w:bCs/>
-        </w:rPr>
-      </w:pPr>
-      <w:r>
-        <w:rPr>
-          <w:b/>
-          <w:bCs/>
+          <w:b w:val="false"/>
+        </w:rPr>
+      </w:pPr>
+      <w:r>
+        <w:rPr>
+          <w:rFonts w:ascii="Ubuntu Mono;monospace" w:hAnsi="Ubuntu Mono;monospace"/>
+          <w:b w:val="false"/>
+          <w:i w:val="false"/>
+          <w:caps w:val="false"/>
+          <w:smallCaps w:val="false"/>
+          <w:color w:val="0000FF"/>
+          <w:spacing w:val="0"/>
+          <w:sz w:val="20"/>
+        </w:rPr>
+        <w:t>&gt; newdata = data.frame(ChestGirth=</w:t>
+      </w:r>
+      <w:r>
+        <w:rPr>
+          <w:rFonts w:ascii="Ubuntu Mono;monospace" w:hAnsi="Ubuntu Mono;monospace"/>
+          <w:b w:val="false"/>
+          <w:i w:val="false"/>
+          <w:caps w:val="false"/>
+          <w:smallCaps w:val="false"/>
+          <w:color w:val="0000FF"/>
+          <w:spacing w:val="0"/>
+          <w:sz w:val="20"/>
+        </w:rPr>
+        <w:t>log(</w:t>
+      </w:r>
+      <w:r>
+        <w:rPr>
+          <w:rFonts w:ascii="Ubuntu Mono;monospace" w:hAnsi="Ubuntu Mono;monospace"/>
+          <w:b w:val="false"/>
+          <w:i w:val="false"/>
+          <w:caps w:val="false"/>
+          <w:smallCaps w:val="false"/>
+          <w:color w:val="0000FF"/>
+          <w:spacing w:val="0"/>
+          <w:sz w:val="20"/>
+        </w:rPr>
+        <w:t>38</w:t>
+      </w:r>
+      <w:r>
+        <w:rPr>
+          <w:rFonts w:ascii="Ubuntu Mono;monospace" w:hAnsi="Ubuntu Mono;monospace"/>
+          <w:b w:val="false"/>
+          <w:i w:val="false"/>
+          <w:caps w:val="false"/>
+          <w:smallCaps w:val="false"/>
+          <w:color w:val="0000FF"/>
+          <w:spacing w:val="0"/>
+          <w:sz w:val="20"/>
+        </w:rPr>
+        <w:t>)</w:t>
+      </w:r>
+      <w:r>
+        <w:rPr>
+          <w:rFonts w:ascii="Ubuntu Mono;monospace" w:hAnsi="Ubuntu Mono;monospace"/>
+          <w:b w:val="false"/>
+          <w:i w:val="false"/>
+          <w:caps w:val="false"/>
+          <w:smallCaps w:val="false"/>
+          <w:color w:val="0000FF"/>
+          <w:spacing w:val="0"/>
+          <w:sz w:val="20"/>
+        </w:rPr>
+        <w:t>)</w:t>
+      </w:r>
+    </w:p>
+    <w:p>
+      <w:pPr>
+        <w:pStyle w:val="PreformattedText"/>
+        <w:widowControl/>
+        <w:pBdr/>
+        <w:spacing w:lineRule="auto" w:line="300" w:before="0" w:after="0"/>
+        <w:rPr>
+          <w:rFonts w:ascii="Ubuntu Mono;monospace" w:hAnsi="Ubuntu Mono;monospace"/>
+          <w:i w:val="false"/>
+          <w:caps w:val="false"/>
+          <w:smallCaps w:val="false"/>
+          <w:color w:val="0000FF"/>
+          <w:spacing w:val="0"/>
+          <w:sz w:val="20"/>
+        </w:rPr>
+      </w:pPr>
+      <w:r>
+        <w:rPr>
+          <w:b w:val="false"/>
+        </w:rPr>
+      </w:r>
+    </w:p>
+    <w:p>
+      <w:pPr>
+        <w:pStyle w:val="PreformattedText"/>
+        <w:widowControl/>
+        <w:pBdr/>
+        <w:spacing w:lineRule="auto" w:line="300" w:before="0" w:after="0"/>
+        <w:rPr>
+          <w:b w:val="false"/>
+        </w:rPr>
+      </w:pPr>
+      <w:r>
+        <w:rPr>
+          <w:rFonts w:ascii="Ubuntu Mono;monospace" w:hAnsi="Ubuntu Mono;monospace"/>
+          <w:b w:val="false"/>
+          <w:i w:val="false"/>
+          <w:caps w:val="false"/>
+          <w:smallCaps w:val="false"/>
+          <w:color w:val="0000FF"/>
+          <w:spacing w:val="0"/>
+          <w:sz w:val="20"/>
+        </w:rPr>
+        <w:t>&gt; predict(modelC,newdata,interval="predict")</w:t>
+      </w:r>
+    </w:p>
+    <w:p>
+      <w:pPr>
+        <w:pStyle w:val="PreformattedText"/>
+        <w:widowControl/>
+        <w:pBdr/>
+        <w:spacing w:lineRule="auto" w:line="300" w:before="0" w:after="0"/>
+        <w:rPr>
+          <w:rFonts w:ascii="Ubuntu Mono;monospace" w:hAnsi="Ubuntu Mono;monospace"/>
+          <w:i w:val="false"/>
+          <w:caps w:val="false"/>
+          <w:smallCaps w:val="false"/>
+          <w:color w:val="0000FF"/>
+          <w:spacing w:val="0"/>
+          <w:sz w:val="20"/>
+        </w:rPr>
+      </w:pPr>
+      <w:r>
+        <w:rPr>
+          <w:b w:val="false"/>
+        </w:rPr>
+      </w:r>
+    </w:p>
+    <w:p>
+      <w:pPr>
+        <w:pStyle w:val="PreformattedText"/>
+        <w:widowControl/>
+        <w:pBdr/>
+        <w:spacing w:lineRule="auto" w:line="300" w:before="0" w:after="0"/>
+        <w:rPr>
+          <w:rFonts w:ascii="Liberation Serif" w:hAnsi="Liberation Serif"/>
+          <w:b/>
+          <w:b/>
+          <w:bCs/>
+          <w:color w:val="000000"/>
+          <w:sz w:val="26"/>
+          <w:szCs w:val="26"/>
+        </w:rPr>
+      </w:pPr>
+      <w:r>
+        <w:rPr>
+          <w:rFonts w:ascii="Liberation Serif" w:hAnsi="Liberation Serif"/>
+          <w:b/>
+          <w:bCs/>
+          <w:i w:val="false"/>
+          <w:caps w:val="false"/>
+          <w:smallCaps w:val="false"/>
+          <w:color w:val="000000"/>
+          <w:spacing w:val="0"/>
+          <w:sz w:val="26"/>
+          <w:szCs w:val="26"/>
+        </w:rPr>
+        <w:t>This is a little frustrating. I somehow had the predict working before I made this writeup, but now I cannot get it to function and I am running out of time. I remember the results making sense however.</w:t>
+      </w:r>
+    </w:p>
+    <w:p>
+      <w:pPr>
+        <w:pStyle w:val="PreformattedText"/>
+        <w:widowControl/>
+        <w:pBdr/>
+        <w:spacing w:lineRule="auto" w:line="300" w:before="0" w:after="0"/>
+        <w:rPr>
+          <w:rFonts w:ascii="Liberation Serif" w:hAnsi="Liberation Serif"/>
+          <w:b/>
+          <w:b/>
+          <w:bCs/>
+          <w:color w:val="000000"/>
+          <w:sz w:val="26"/>
+          <w:szCs w:val="26"/>
+        </w:rPr>
+      </w:pPr>
+      <w:r>
+        <w:rPr>
+          <w:rFonts w:ascii="Liberation Serif" w:hAnsi="Liberation Serif"/>
+          <w:b/>
+          <w:bCs/>
+          <w:i w:val="false"/>
+          <w:caps w:val="false"/>
+          <w:smallCaps w:val="false"/>
+          <w:color w:val="000000"/>
+          <w:spacing w:val="0"/>
+          <w:sz w:val="26"/>
+          <w:szCs w:val="26"/>
+        </w:rPr>
+        <w:t>This is the error I keep getting:</w:t>
+      </w:r>
+    </w:p>
+    <w:p>
+      <w:pPr>
+        <w:pStyle w:val="PreformattedText"/>
+        <w:widowControl/>
+        <w:pBdr/>
+        <w:spacing w:lineRule="auto" w:line="300" w:before="0" w:after="0"/>
+        <w:rPr>
+          <w:rFonts w:ascii="Ubuntu Mono;monospace" w:hAnsi="Ubuntu Mono;monospace"/>
+          <w:b w:val="false"/>
+          <w:b/>
+          <w:bCs/>
+          <w:i w:val="false"/>
+          <w:caps w:val="false"/>
+          <w:smallCaps w:val="false"/>
+          <w:color w:val="C5060B"/>
+          <w:spacing w:val="0"/>
+          <w:sz w:val="20"/>
+          <w:szCs w:val="26"/>
+        </w:rPr>
+      </w:pPr>
+      <w:bookmarkStart w:id="7" w:name="rstudio_console_output15"/>
+      <w:bookmarkEnd w:id="7"/>
+      <w:r>
+        <w:rPr>
+          <w:rFonts w:ascii="Ubuntu Mono;monospace" w:hAnsi="Ubuntu Mono;monospace"/>
+          <w:b w:val="false"/>
+          <w:bCs/>
+          <w:i w:val="false"/>
+          <w:caps w:val="false"/>
+          <w:smallCaps w:val="false"/>
+          <w:color w:val="C5060B"/>
+          <w:spacing w:val="0"/>
+          <w:sz w:val="20"/>
+          <w:szCs w:val="26"/>
+        </w:rPr>
+        <w:t>Warning message:</w:t>
+      </w:r>
+    </w:p>
+    <w:p>
+      <w:pPr>
+        <w:pStyle w:val="PreformattedText"/>
+        <w:widowControl/>
+        <w:pBdr/>
+        <w:spacing w:lineRule="auto" w:line="300" w:before="0" w:after="0"/>
+        <w:rPr>
+          <w:rFonts w:ascii="Ubuntu Mono;monospace" w:hAnsi="Ubuntu Mono;monospace"/>
+          <w:b w:val="false"/>
+          <w:i w:val="false"/>
+          <w:caps w:val="false"/>
+          <w:smallCaps w:val="false"/>
+          <w:color w:val="C5060B"/>
+          <w:spacing w:val="0"/>
+          <w:sz w:val="20"/>
+        </w:rPr>
+      </w:pPr>
+      <w:r>
+        <w:rPr>
+          <w:rFonts w:ascii="Ubuntu Mono;monospace" w:hAnsi="Ubuntu Mono;monospace"/>
+          <w:b w:val="false"/>
+          <w:i w:val="false"/>
+          <w:caps w:val="false"/>
+          <w:smallCaps w:val="false"/>
+          <w:color w:val="C5060B"/>
+          <w:spacing w:val="0"/>
+          <w:sz w:val="20"/>
+        </w:rPr>
+        <w:t xml:space="preserve">'newdata' had 1 row but variables found have 143 rows </w:t>
+      </w:r>
+    </w:p>
+    <w:p>
+      <w:pPr>
+        <w:pStyle w:val="PreformattedText"/>
+        <w:widowControl/>
+        <w:pBdr/>
+        <w:spacing w:lineRule="auto" w:line="300" w:before="0" w:after="0"/>
+        <w:rPr>
+          <w:i w:val="false"/>
+          <w:caps w:val="false"/>
+          <w:smallCaps w:val="false"/>
+          <w:spacing w:val="0"/>
+        </w:rPr>
+      </w:pPr>
+      <w:r>
+        <w:rPr>
+          <w:rFonts w:ascii="Liberation Serif" w:hAnsi="Liberation Serif"/>
+          <w:b/>
+          <w:bCs/>
+          <w:color w:val="000000"/>
+          <w:sz w:val="26"/>
+          <w:szCs w:val="26"/>
         </w:rPr>
       </w:r>
       <w:r>
@@ -3844,8 +4065,8 @@
           <w:sz w:val="20"/>
         </w:rPr>
       </w:pPr>
-      <w:bookmarkStart w:id="7" w:name="rstudio_console_output9"/>
-      <w:bookmarkEnd w:id="7"/>
+      <w:bookmarkStart w:id="8" w:name="rstudio_console_output9"/>
+      <w:bookmarkEnd w:id="8"/>
       <w:r>
         <w:rPr>
           <w:rFonts w:ascii="Ubuntu Mono;monospace" w:hAnsi="Ubuntu Mono;monospace"/>
@@ -5064,8 +5285,8 @@
           <w:sz w:val="20"/>
         </w:rPr>
       </w:pPr>
-      <w:bookmarkStart w:id="8" w:name="rstudio_console_output10"/>
-      <w:bookmarkEnd w:id="8"/>
+      <w:bookmarkStart w:id="9" w:name="rstudio_console_output10"/>
+      <w:bookmarkEnd w:id="9"/>
       <w:r>
         <w:rPr>
           <w:rFonts w:ascii="Ubuntu Mono;monospace" w:hAnsi="Ubuntu Mono;monospace"/>
@@ -5462,8 +5683,8 @@
           <w:sz w:val="20"/>
         </w:rPr>
       </w:pPr>
-      <w:bookmarkStart w:id="9" w:name="rstudio_console_output11"/>
-      <w:bookmarkEnd w:id="9"/>
+      <w:bookmarkStart w:id="10" w:name="rstudio_console_output11"/>
+      <w:bookmarkEnd w:id="10"/>
       <w:r>
         <w:rPr>
           <w:rFonts w:ascii="Ubuntu Mono;monospace" w:hAnsi="Ubuntu Mono;monospace"/>
@@ -5780,8 +6001,8 @@
           <w:sz w:val="20"/>
         </w:rPr>
       </w:pPr>
-      <w:bookmarkStart w:id="10" w:name="rstudio_console_output12"/>
-      <w:bookmarkEnd w:id="10"/>
+      <w:bookmarkStart w:id="11" w:name="rstudio_console_output12"/>
+      <w:bookmarkEnd w:id="11"/>
       <w:r>
         <w:rPr>
           <w:rFonts w:ascii="Ubuntu Mono;monospace" w:hAnsi="Ubuntu Mono;monospace"/>
@@ -6062,8 +6283,8 @@
           <w:szCs w:val="26"/>
         </w:rPr>
       </w:pPr>
-      <w:bookmarkStart w:id="11" w:name="rstudio_console_output14"/>
-      <w:bookmarkEnd w:id="11"/>
+      <w:bookmarkStart w:id="12" w:name="rstudio_console_output14"/>
+      <w:bookmarkEnd w:id="12"/>
       <w:r>
         <w:rPr>
           <w:rFonts w:ascii="Ubuntu Mono;monospace" w:hAnsi="Ubuntu Mono;monospace"/>
@@ -6100,8 +6321,8 @@
           <w:szCs w:val="26"/>
         </w:rPr>
       </w:pPr>
-      <w:bookmarkStart w:id="12" w:name="rstudio_console_output13"/>
-      <w:bookmarkEnd w:id="12"/>
+      <w:bookmarkStart w:id="13" w:name="rstudio_console_output13"/>
+      <w:bookmarkEnd w:id="13"/>
       <w:r>
         <w:rPr>
           <w:rFonts w:ascii="Ubuntu Mono;monospace" w:hAnsi="Ubuntu Mono;monospace"/>
@@ -6250,6 +6471,376 @@
           <w:sz w:val="26"/>
           <w:szCs w:val="26"/>
         </w:rPr>
+      </w:r>
+    </w:p>
+    <w:p>
+      <w:pPr>
+        <w:pStyle w:val="PreformattedText"/>
+        <w:widowControl/>
+        <w:pBdr/>
+        <w:spacing w:lineRule="auto" w:line="300" w:before="0" w:after="0"/>
+        <w:rPr>
+          <w:rFonts w:ascii="Ubuntu Mono;monospace" w:hAnsi="Ubuntu Mono;monospace"/>
+          <w:b w:val="false"/>
+          <w:b/>
+          <w:bCs/>
+          <w:i w:val="false"/>
+          <w:caps w:val="false"/>
+          <w:smallCaps w:val="false"/>
+          <w:color w:val="000000"/>
+          <w:spacing w:val="0"/>
+          <w:sz w:val="20"/>
+          <w:szCs w:val="26"/>
+        </w:rPr>
+      </w:pPr>
+      <w:bookmarkStart w:id="14" w:name="rstudio_console_output16"/>
+      <w:bookmarkEnd w:id="14"/>
+      <w:r>
+        <w:rPr>
+          <w:rFonts w:ascii="Ubuntu Mono;monospace" w:hAnsi="Ubuntu Mono;monospace"/>
+          <w:b w:val="false"/>
+          <w:bCs/>
+          <w:i w:val="false"/>
+          <w:caps w:val="false"/>
+          <w:smallCaps w:val="false"/>
+          <w:color w:val="0000FF"/>
+          <w:spacing w:val="0"/>
+          <w:sz w:val="20"/>
+          <w:szCs w:val="26"/>
+        </w:rPr>
+        <w:t>&gt; newdata &lt;- data.frame(Bush=log(palm$Bush[50]))</w:t>
+      </w:r>
+    </w:p>
+    <w:p>
+      <w:pPr>
+        <w:pStyle w:val="PreformattedText"/>
+        <w:widowControl/>
+        <w:pBdr/>
+        <w:spacing w:lineRule="auto" w:line="300" w:before="0" w:after="0"/>
+        <w:rPr>
+          <w:rFonts w:ascii="Ubuntu Mono;monospace" w:hAnsi="Ubuntu Mono;monospace"/>
+          <w:b w:val="false"/>
+          <w:i w:val="false"/>
+          <w:caps w:val="false"/>
+          <w:smallCaps w:val="false"/>
+          <w:color w:val="000000"/>
+          <w:spacing w:val="0"/>
+          <w:sz w:val="20"/>
+        </w:rPr>
+      </w:pPr>
+      <w:r>
+        <w:rPr>
+          <w:rFonts w:ascii="Ubuntu Mono;monospace" w:hAnsi="Ubuntu Mono;monospace"/>
+          <w:b w:val="false"/>
+          <w:i w:val="false"/>
+          <w:caps w:val="false"/>
+          <w:smallCaps w:val="false"/>
+          <w:color w:val="0000FF"/>
+          <w:spacing w:val="0"/>
+          <w:sz w:val="20"/>
+        </w:rPr>
+        <w:t>&gt; predict(palm.lm2,newdata,interval="predict")</w:t>
+      </w:r>
+    </w:p>
+    <w:p>
+      <w:pPr>
+        <w:pStyle w:val="PreformattedText"/>
+        <w:widowControl/>
+        <w:pBdr/>
+        <w:spacing w:lineRule="auto" w:line="300" w:before="0" w:after="0"/>
+        <w:rPr>
+          <w:rFonts w:ascii="Ubuntu Mono;monospace" w:hAnsi="Ubuntu Mono;monospace"/>
+          <w:b w:val="false"/>
+          <w:b/>
+          <w:bCs/>
+          <w:i w:val="false"/>
+          <w:caps w:val="false"/>
+          <w:smallCaps w:val="false"/>
+          <w:color w:val="000000"/>
+          <w:spacing w:val="0"/>
+          <w:sz w:val="20"/>
+          <w:szCs w:val="26"/>
+        </w:rPr>
+      </w:pPr>
+      <w:bookmarkStart w:id="15" w:name="rstudio_console_output17"/>
+      <w:bookmarkEnd w:id="15"/>
+      <w:r>
+        <w:rPr>
+          <w:rFonts w:ascii="Ubuntu Mono;monospace" w:hAnsi="Ubuntu Mono;monospace"/>
+          <w:b w:val="false"/>
+          <w:bCs/>
+          <w:i w:val="false"/>
+          <w:caps w:val="false"/>
+          <w:smallCaps w:val="false"/>
+          <w:color w:val="0000FF"/>
+          <w:spacing w:val="0"/>
+          <w:sz w:val="20"/>
+          <w:szCs w:val="26"/>
+        </w:rPr>
+        <w:t>&gt; newdata &lt;- data.frame(Bush=log(palm$Bush[13]))</w:t>
+      </w:r>
+    </w:p>
+    <w:p>
+      <w:pPr>
+        <w:pStyle w:val="PreformattedText"/>
+        <w:widowControl/>
+        <w:pBdr/>
+        <w:spacing w:lineRule="auto" w:line="300" w:before="0" w:after="0"/>
+        <w:rPr>
+          <w:rFonts w:ascii="Ubuntu Mono;monospace" w:hAnsi="Ubuntu Mono;monospace"/>
+          <w:b w:val="false"/>
+          <w:i w:val="false"/>
+          <w:caps w:val="false"/>
+          <w:smallCaps w:val="false"/>
+          <w:color w:val="000000"/>
+          <w:spacing w:val="0"/>
+          <w:sz w:val="20"/>
+        </w:rPr>
+      </w:pPr>
+      <w:r>
+        <w:rPr>
+          <w:rFonts w:ascii="Ubuntu Mono;monospace" w:hAnsi="Ubuntu Mono;monospace"/>
+          <w:b w:val="false"/>
+          <w:i w:val="false"/>
+          <w:caps w:val="false"/>
+          <w:smallCaps w:val="false"/>
+          <w:color w:val="0000FF"/>
+          <w:spacing w:val="0"/>
+          <w:sz w:val="20"/>
+        </w:rPr>
+        <w:t>&gt; predict(palm.lm2,newdata,interval="predict")</w:t>
+      </w:r>
+    </w:p>
+    <w:p>
+      <w:pPr>
+        <w:pStyle w:val="Normal"/>
+        <w:widowControl/>
+        <w:pBdr/>
+        <w:spacing w:lineRule="auto" w:line="300" w:before="0" w:after="0"/>
+        <w:rPr>
+          <w:rFonts w:ascii="Liberation Serif" w:hAnsi="Liberation Serif"/>
+          <w:b/>
+          <w:b/>
+          <w:bCs/>
+          <w:i w:val="false"/>
+          <w:caps w:val="false"/>
+          <w:smallCaps w:val="false"/>
+          <w:color w:val="000000"/>
+          <w:spacing w:val="0"/>
+          <w:sz w:val="26"/>
+          <w:szCs w:val="26"/>
+        </w:rPr>
+      </w:pPr>
+      <w:r>
+        <w:rPr>
+          <w:rFonts w:ascii="Liberation Serif" w:hAnsi="Liberation Serif"/>
+          <w:b/>
+          <w:bCs/>
+          <w:i w:val="false"/>
+          <w:caps w:val="false"/>
+          <w:smallCaps w:val="false"/>
+          <w:color w:val="000000"/>
+          <w:spacing w:val="0"/>
+          <w:sz w:val="26"/>
+          <w:szCs w:val="26"/>
+        </w:rPr>
+      </w:r>
+    </w:p>
+    <w:p>
+      <w:pPr>
+        <w:pStyle w:val="Normal"/>
+        <w:widowControl/>
+        <w:pBdr/>
+        <w:spacing w:lineRule="auto" w:line="300" w:before="0" w:after="0"/>
+        <w:rPr>
+          <w:rFonts w:ascii="Liberation Serif" w:hAnsi="Liberation Serif"/>
+          <w:b/>
+          <w:b/>
+          <w:bCs/>
+          <w:i w:val="false"/>
+          <w:caps w:val="false"/>
+          <w:smallCaps w:val="false"/>
+          <w:color w:val="000000"/>
+          <w:spacing w:val="0"/>
+          <w:sz w:val="26"/>
+          <w:szCs w:val="26"/>
+        </w:rPr>
+      </w:pPr>
+      <w:r>
+        <w:rPr>
+          <w:rFonts w:ascii="Liberation Serif" w:hAnsi="Liberation Serif"/>
+          <w:b/>
+          <w:bCs/>
+          <w:i w:val="false"/>
+          <w:caps w:val="false"/>
+          <w:smallCaps w:val="false"/>
+          <w:color w:val="000000"/>
+          <w:spacing w:val="0"/>
+          <w:sz w:val="26"/>
+          <w:szCs w:val="26"/>
+        </w:rPr>
+      </w:r>
+    </w:p>
+    <w:p>
+      <w:pPr>
+        <w:pStyle w:val="PreformattedText"/>
+        <w:widowControl/>
+        <w:pBdr/>
+        <w:spacing w:lineRule="auto" w:line="300" w:before="0" w:after="0"/>
+        <w:rPr>
+          <w:rFonts w:ascii="Liberation Serif" w:hAnsi="Liberation Serif"/>
+          <w:b/>
+          <w:b/>
+          <w:bCs/>
+          <w:color w:val="000000"/>
+          <w:sz w:val="26"/>
+          <w:szCs w:val="26"/>
+        </w:rPr>
+      </w:pPr>
+      <w:r>
+        <w:rPr>
+          <w:rFonts w:ascii="Liberation Serif" w:hAnsi="Liberation Serif"/>
+          <w:b/>
+          <w:bCs/>
+          <w:i w:val="false"/>
+          <w:caps w:val="false"/>
+          <w:smallCaps w:val="false"/>
+          <w:color w:val="000000"/>
+          <w:spacing w:val="0"/>
+          <w:sz w:val="26"/>
+          <w:szCs w:val="26"/>
+        </w:rPr>
+        <w:t>Again, this is frustrating. I had the predict working for both test points before I made this writeup, but now I cannot get it to function and I am running out of time. I don’t know what I changed to mess it up.  The comparison of the predicted values to the actual values was what you would have though would happen. Under the improved model in a log log transformation and with the two outlier counties removed, it visually made a good prediciton.</w:t>
+      </w:r>
+    </w:p>
+    <w:p>
+      <w:pPr>
+        <w:pStyle w:val="PreformattedText"/>
+        <w:widowControl/>
+        <w:pBdr/>
+        <w:spacing w:lineRule="auto" w:line="300" w:before="0" w:after="0"/>
+        <w:rPr>
+          <w:i w:val="false"/>
+          <w:caps w:val="false"/>
+          <w:smallCaps w:val="false"/>
+          <w:spacing w:val="0"/>
+        </w:rPr>
+      </w:pPr>
+      <w:r>
+        <w:rPr>
+          <w:rFonts w:ascii="Liberation Serif" w:hAnsi="Liberation Serif"/>
+          <w:b/>
+          <w:bCs/>
+          <w:color w:val="000000"/>
+          <w:sz w:val="26"/>
+          <w:szCs w:val="26"/>
+        </w:rPr>
+      </w:r>
+    </w:p>
+    <w:p>
+      <w:pPr>
+        <w:pStyle w:val="PreformattedText"/>
+        <w:widowControl/>
+        <w:pBdr/>
+        <w:spacing w:lineRule="auto" w:line="300" w:before="0" w:after="0"/>
+        <w:rPr>
+          <w:rFonts w:ascii="Liberation Serif" w:hAnsi="Liberation Serif"/>
+          <w:b/>
+          <w:b/>
+          <w:bCs/>
+          <w:color w:val="000000"/>
+          <w:sz w:val="26"/>
+          <w:szCs w:val="26"/>
+        </w:rPr>
+      </w:pPr>
+      <w:r>
+        <w:rPr>
+          <w:rFonts w:ascii="Liberation Serif" w:hAnsi="Liberation Serif"/>
+          <w:b/>
+          <w:bCs/>
+          <w:i w:val="false"/>
+          <w:caps w:val="false"/>
+          <w:smallCaps w:val="false"/>
+          <w:color w:val="000000"/>
+          <w:spacing w:val="0"/>
+          <w:sz w:val="26"/>
+          <w:szCs w:val="26"/>
+        </w:rPr>
+        <w:t>This is the error I keep getting:</w:t>
+      </w:r>
+    </w:p>
+    <w:p>
+      <w:pPr>
+        <w:pStyle w:val="PreformattedText"/>
+        <w:widowControl/>
+        <w:pBdr/>
+        <w:spacing w:lineRule="auto" w:line="300" w:before="0" w:after="0"/>
+        <w:rPr>
+          <w:rFonts w:ascii="Ubuntu Mono;monospace" w:hAnsi="Ubuntu Mono;monospace"/>
+          <w:b w:val="false"/>
+          <w:b/>
+          <w:bCs/>
+          <w:i w:val="false"/>
+          <w:caps w:val="false"/>
+          <w:smallCaps w:val="false"/>
+          <w:color w:val="C5060B"/>
+          <w:spacing w:val="0"/>
+          <w:sz w:val="20"/>
+          <w:szCs w:val="26"/>
+        </w:rPr>
+      </w:pPr>
+      <w:bookmarkStart w:id="16" w:name="rstudio_console_output151"/>
+      <w:bookmarkEnd w:id="16"/>
+      <w:r>
+        <w:rPr>
+          <w:rFonts w:ascii="Ubuntu Mono;monospace" w:hAnsi="Ubuntu Mono;monospace"/>
+          <w:b w:val="false"/>
+          <w:bCs/>
+          <w:i w:val="false"/>
+          <w:caps w:val="false"/>
+          <w:smallCaps w:val="false"/>
+          <w:color w:val="C5060B"/>
+          <w:spacing w:val="0"/>
+          <w:sz w:val="20"/>
+          <w:szCs w:val="26"/>
+        </w:rPr>
+        <w:t>Warning message:</w:t>
+      </w:r>
+    </w:p>
+    <w:p>
+      <w:pPr>
+        <w:pStyle w:val="PreformattedText"/>
+        <w:widowControl/>
+        <w:pBdr/>
+        <w:spacing w:lineRule="auto" w:line="300" w:before="0" w:after="0"/>
+        <w:rPr>
+          <w:rFonts w:ascii="Ubuntu Mono;monospace" w:hAnsi="Ubuntu Mono;monospace"/>
+          <w:b w:val="false"/>
+          <w:b/>
+          <w:bCs/>
+          <w:i w:val="false"/>
+          <w:caps w:val="false"/>
+          <w:smallCaps w:val="false"/>
+          <w:color w:val="C5060B"/>
+          <w:spacing w:val="0"/>
+          <w:sz w:val="20"/>
+          <w:szCs w:val="26"/>
+        </w:rPr>
+      </w:pPr>
+      <w:r>
+        <w:rPr>
+          <w:rFonts w:ascii="Ubuntu Mono;monospace" w:hAnsi="Ubuntu Mono;monospace"/>
+          <w:b w:val="false"/>
+          <w:bCs/>
+          <w:i w:val="false"/>
+          <w:caps w:val="false"/>
+          <w:smallCaps w:val="false"/>
+          <w:color w:val="C5060B"/>
+          <w:spacing w:val="0"/>
+          <w:sz w:val="20"/>
+          <w:szCs w:val="26"/>
+        </w:rPr>
+        <w:t xml:space="preserve">'newdata' had 1 row but variables found have 65 rows </w:t>
       </w:r>
     </w:p>
     <w:sectPr>

</xml_diff>